<commit_message>
project template creation and folder structure added
</commit_message>
<xml_diff>
--- a/Text_Summarization_Documentation.docx
+++ b/Text_Summarization_Documentation.docx
@@ -58,11 +58,118 @@
       </w:pPr>
       <w:r>
         <w:rPr>
+          <w:b/>
+          <w:bCs/>
           <w:sz w:val="24"/>
           <w:szCs w:val="22"/>
         </w:rPr>
         <w:t>INTRODUCTION</w:t>
       </w:r>
+    </w:p>
+    <w:p>
+      <w:pPr>
+        <w:ind w:firstLine="720"/>
+        <w:rPr>
+          <w:sz w:val="24"/>
+          <w:szCs w:val="22"/>
+        </w:rPr>
+      </w:pPr>
+      <w:r>
+        <w:rPr>
+          <w:sz w:val="24"/>
+          <w:szCs w:val="22"/>
+        </w:rPr>
+        <w:t>Text Summarization</w:t>
+      </w:r>
+      <w:r>
+        <w:rPr>
+          <w:sz w:val="24"/>
+          <w:szCs w:val="22"/>
+        </w:rPr>
+        <w:t xml:space="preserve"> is the technique of shortening long pieces of text into short descriptions that outline the core concepts if the long text. The </w:t>
+      </w:r>
+      <w:r>
+        <w:rPr>
+          <w:sz w:val="24"/>
+          <w:szCs w:val="22"/>
+        </w:rPr>
+        <w:t>intention is to create a coherent and fluent summary having only the main points outlined in the document.</w:t>
+      </w:r>
+    </w:p>
+    <w:p>
+      <w:pPr>
+        <w:ind w:firstLine="720"/>
+        <w:rPr>
+          <w:sz w:val="24"/>
+          <w:szCs w:val="22"/>
+        </w:rPr>
+      </w:pPr>
+      <w:r>
+        <w:rPr>
+          <w:sz w:val="24"/>
+          <w:szCs w:val="22"/>
+        </w:rPr>
+        <w:t>Propelled by modern technological innovations, data is to this century what oil was to the previous one. Today, our world is parachuted by the gathering and dissemination of huge amounts of data.</w:t>
+      </w:r>
+      <w:r>
+        <w:rPr>
+          <w:sz w:val="24"/>
+          <w:szCs w:val="22"/>
+        </w:rPr>
+        <w:t xml:space="preserve"> </w:t>
+      </w:r>
+      <w:r>
+        <w:rPr>
+          <w:sz w:val="24"/>
+          <w:szCs w:val="22"/>
+        </w:rPr>
+        <w:t>The International Data Corporation (IDC) projects that the total amount of digital data circulating annually around the world would sprout from 4.4 zettabytes in 2013 to hit 180 zettabytes in 2025.</w:t>
+      </w:r>
+    </w:p>
+    <w:p>
+      <w:pPr>
+        <w:ind w:firstLine="720"/>
+        <w:rPr>
+          <w:sz w:val="24"/>
+          <w:szCs w:val="22"/>
+        </w:rPr>
+      </w:pPr>
+      <w:r>
+        <w:rPr>
+          <w:sz w:val="24"/>
+          <w:szCs w:val="22"/>
+        </w:rPr>
+        <w:t xml:space="preserve">Owing to such vast amounts of data, </w:t>
+      </w:r>
+      <w:r>
+        <w:rPr>
+          <w:sz w:val="24"/>
+          <w:szCs w:val="22"/>
+        </w:rPr>
+        <w:t>its</w:t>
+      </w:r>
+      <w:r>
+        <w:rPr>
+          <w:sz w:val="24"/>
+          <w:szCs w:val="22"/>
+        </w:rPr>
+        <w:t xml:space="preserve"> applications range from providing short texts to news articles and papers, to </w:t>
+      </w:r>
+      <w:r>
+        <w:rPr>
+          <w:sz w:val="24"/>
+          <w:szCs w:val="22"/>
+        </w:rPr>
+        <w:t xml:space="preserve"> </w:t>
+      </w:r>
+    </w:p>
+    <w:p>
+      <w:pPr>
+        <w:rPr>
+          <w:sz w:val="24"/>
+          <w:szCs w:val="22"/>
+        </w:rPr>
+      </w:pPr>
     </w:p>
     <w:p>
       <w:pPr>
@@ -70,6 +177,78 @@
         <w:numPr>
           <w:ilvl w:val="0"/>
           <w:numId w:val="1"/>
+        </w:numPr>
+        <w:rPr>
+          <w:b/>
+          <w:bCs/>
+          <w:sz w:val="24"/>
+          <w:szCs w:val="22"/>
+        </w:rPr>
+      </w:pPr>
+      <w:r>
+        <w:rPr>
+          <w:b/>
+          <w:bCs/>
+          <w:sz w:val="24"/>
+          <w:szCs w:val="22"/>
+        </w:rPr>
+        <w:t>OVERVIEW</w:t>
+      </w:r>
+    </w:p>
+    <w:p>
+      <w:pPr>
+        <w:pStyle w:val="ListParagraph"/>
+        <w:numPr>
+          <w:ilvl w:val="0"/>
+          <w:numId w:val="2"/>
+        </w:numPr>
+        <w:rPr>
+          <w:sz w:val="24"/>
+          <w:szCs w:val="22"/>
+        </w:rPr>
+      </w:pPr>
+      <w:r>
+        <w:rPr>
+          <w:sz w:val="24"/>
+          <w:szCs w:val="22"/>
+        </w:rPr>
+        <w:t xml:space="preserve">Create a template for the project </w:t>
+      </w:r>
+      <w:r>
+        <w:rPr>
+          <w:sz w:val="24"/>
+          <w:szCs w:val="22"/>
+        </w:rPr>
+        <w:t>–</w:t>
+      </w:r>
+      <w:r>
+        <w:rPr>
+          <w:sz w:val="24"/>
+          <w:szCs w:val="22"/>
+        </w:rPr>
+        <w:t xml:space="preserve"> </w:t>
+      </w:r>
+      <w:r>
+        <w:rPr>
+          <w:sz w:val="24"/>
+          <w:szCs w:val="22"/>
+        </w:rPr>
+        <w:t>entire project and file structure.</w:t>
+      </w:r>
+      <w:r>
+        <w:rPr>
+          <w:sz w:val="24"/>
+          <w:szCs w:val="22"/>
+        </w:rPr>
+        <w:t xml:space="preserve"> Template.py file</w:t>
+      </w:r>
+    </w:p>
+    <w:p>
+      <w:pPr>
+        <w:pStyle w:val="ListParagraph"/>
+        <w:numPr>
+          <w:ilvl w:val="0"/>
+          <w:numId w:val="2"/>
         </w:numPr>
         <w:rPr>
           <w:sz w:val="24"/>
@@ -92,13 +271,104 @@
   <w:abstractNum w:abstractNumId="0" w15:restartNumberingAfterBreak="0">
     <w:nsid w:val="39BD577E"/>
     <w:multiLevelType w:val="hybridMultilevel"/>
-    <w:tmpl w:val="802699E0"/>
-    <w:lvl w:ilvl="0" w:tplc="0409000F">
+    <w:tmpl w:val="A8C2C32A"/>
+    <w:lvl w:ilvl="0" w:tplc="B970A74C">
       <w:start w:val="1"/>
       <w:numFmt w:val="decimal"/>
       <w:lvlText w:val="%1."/>
       <w:lvlJc w:val="left"/>
       <w:pPr>
+        <w:ind w:left="360" w:hanging="360"/>
+      </w:pPr>
+      <w:rPr>
+        <w:rFonts w:hint="default"/>
+        <w:b/>
+        <w:bCs/>
+      </w:rPr>
+    </w:lvl>
+    <w:lvl w:ilvl="1" w:tplc="04090019" w:tentative="1">
+      <w:start w:val="1"/>
+      <w:numFmt w:val="lowerLetter"/>
+      <w:lvlText w:val="%2."/>
+      <w:lvlJc w:val="left"/>
+      <w:pPr>
+        <w:ind w:left="1080" w:hanging="360"/>
+      </w:pPr>
+    </w:lvl>
+    <w:lvl w:ilvl="2" w:tplc="0409001B" w:tentative="1">
+      <w:start w:val="1"/>
+      <w:numFmt w:val="lowerRoman"/>
+      <w:lvlText w:val="%3."/>
+      <w:lvlJc w:val="right"/>
+      <w:pPr>
+        <w:ind w:left="1800" w:hanging="180"/>
+      </w:pPr>
+    </w:lvl>
+    <w:lvl w:ilvl="3" w:tplc="0409000F" w:tentative="1">
+      <w:start w:val="1"/>
+      <w:numFmt w:val="decimal"/>
+      <w:lvlText w:val="%4."/>
+      <w:lvlJc w:val="left"/>
+      <w:pPr>
+        <w:ind w:left="2520" w:hanging="360"/>
+      </w:pPr>
+    </w:lvl>
+    <w:lvl w:ilvl="4" w:tplc="04090019" w:tentative="1">
+      <w:start w:val="1"/>
+      <w:numFmt w:val="lowerLetter"/>
+      <w:lvlText w:val="%5."/>
+      <w:lvlJc w:val="left"/>
+      <w:pPr>
+        <w:ind w:left="3240" w:hanging="360"/>
+      </w:pPr>
+    </w:lvl>
+    <w:lvl w:ilvl="5" w:tplc="0409001B" w:tentative="1">
+      <w:start w:val="1"/>
+      <w:numFmt w:val="lowerRoman"/>
+      <w:lvlText w:val="%6."/>
+      <w:lvlJc w:val="right"/>
+      <w:pPr>
+        <w:ind w:left="3960" w:hanging="180"/>
+      </w:pPr>
+    </w:lvl>
+    <w:lvl w:ilvl="6" w:tplc="0409000F" w:tentative="1">
+      <w:start w:val="1"/>
+      <w:numFmt w:val="decimal"/>
+      <w:lvlText w:val="%7."/>
+      <w:lvlJc w:val="left"/>
+      <w:pPr>
+        <w:ind w:left="4680" w:hanging="360"/>
+      </w:pPr>
+    </w:lvl>
+    <w:lvl w:ilvl="7" w:tplc="04090019" w:tentative="1">
+      <w:start w:val="1"/>
+      <w:numFmt w:val="lowerLetter"/>
+      <w:lvlText w:val="%8."/>
+      <w:lvlJc w:val="left"/>
+      <w:pPr>
+        <w:ind w:left="5400" w:hanging="360"/>
+      </w:pPr>
+    </w:lvl>
+    <w:lvl w:ilvl="8" w:tplc="0409001B" w:tentative="1">
+      <w:start w:val="1"/>
+      <w:numFmt w:val="lowerRoman"/>
+      <w:lvlText w:val="%9."/>
+      <w:lvlJc w:val="right"/>
+      <w:pPr>
+        <w:ind w:left="6120" w:hanging="180"/>
+      </w:pPr>
+    </w:lvl>
+  </w:abstractNum>
+  <w:abstractNum w:abstractNumId="1" w15:restartNumberingAfterBreak="0">
+    <w:nsid w:val="43D056FC"/>
+    <w:multiLevelType w:val="hybridMultilevel"/>
+    <w:tmpl w:val="0308B4B8"/>
+    <w:lvl w:ilvl="0" w:tplc="04090019">
+      <w:start w:val="1"/>
+      <w:numFmt w:val="lowerLetter"/>
+      <w:lvlText w:val="%1."/>
+      <w:lvlJc w:val="left"/>
+      <w:pPr>
         <w:ind w:left="720" w:hanging="360"/>
       </w:pPr>
       <w:rPr>
@@ -180,6 +450,9 @@
   </w:abstractNum>
   <w:num w:numId="1" w16cid:durableId="1498155947">
     <w:abstractNumId w:val="0"/>
+  </w:num>
+  <w:num w:numId="2" w16cid:durableId="673191239">
+    <w:abstractNumId w:val="1"/>
   </w:num>
 </w:numbering>
 </file>

</xml_diff>